<commit_message>
Added 'Message' class and Javadoc comments
'Request' is finalized now, hopefully
</commit_message>
<xml_diff>
--- a/Use Cases - Connor.docx
+++ b/Use Cases - Connor.docx
@@ -94,7 +94,21 @@
         <w:rPr>
           <w:lang w:val="en-US"/>
         </w:rPr>
-        <w:t>: After logginf in, the worker can scroll through their messages in the splash screen. The database passes these messages back after a request during login initialization.</w:t>
+        <w:t>: After loggin</w:t>
+      </w:r>
+      <w:r>
+        <w:rPr>
+          <w:lang w:val="en-US"/>
+        </w:rPr>
+        <w:t>g</w:t>
+      </w:r>
+      <w:bookmarkStart w:id="0" w:name="_GoBack"/>
+      <w:bookmarkEnd w:id="0"/>
+      <w:r>
+        <w:rPr>
+          <w:lang w:val="en-US"/>
+        </w:rPr>
+        <w:t xml:space="preserve"> in, the worker can scroll through their messages in the splash screen. The database passes these messages back after a request during login initialization.</w:t>
       </w:r>
     </w:p>
     <w:p>
@@ -695,8 +709,6 @@
         </w:rPr>
         <w:t>No workers accept the request (request Timeout)</w:t>
       </w:r>
-      <w:bookmarkStart w:id="0" w:name="_GoBack"/>
-      <w:bookmarkEnd w:id="0"/>
     </w:p>
     <w:sectPr>
       <w:pgSz w:w="12240" w:h="15840"/>

</xml_diff>